<commit_message>
codes en porcesbook bijgewerkt
</commit_message>
<xml_diff>
--- a/Verslag/Processbook.docx
+++ b/Verslag/Processbook.docx
@@ -9,12 +9,14 @@
           <w:b/>
         </w:rPr>
       </w:pPr>
+      <w:proofErr w:type="spellStart"/>
       <w:r>
         <w:rPr>
           <w:b/>
         </w:rPr>
         <w:t>Processbook</w:t>
       </w:r>
+      <w:proofErr w:type="spellEnd"/>
     </w:p>
     <w:p>
       <w:pPr>
@@ -37,16 +39,58 @@
         <w:t>Searching and collecting the data</w:t>
       </w:r>
       <w:r>
-        <w:t>, the amount of how many aid a country donates and the variation in sector and years,</w:t>
+        <w:t xml:space="preserve">, the amount of how many aid a country donates and the variation in sector and years, </w:t>
+      </w:r>
+      <w:r>
+        <w:t xml:space="preserve"> from OECD and World Bank and transferring it into a JSON files. Also I collected the code to make </w:t>
+      </w:r>
+      <w:proofErr w:type="spellStart"/>
+      <w:r>
+        <w:t>datamaps</w:t>
+      </w:r>
+      <w:proofErr w:type="spellEnd"/>
+      <w:r>
+        <w:t xml:space="preserve"> in d3. </w:t>
+      </w:r>
+    </w:p>
+    <w:p>
+      <w:pPr>
+        <w:spacing w:after="0"/>
+      </w:pPr>
+    </w:p>
+    <w:p>
+      <w:pPr>
+        <w:spacing w:after="0"/>
+      </w:pPr>
+      <w:r>
+        <w:t>Day 4</w:t>
+      </w:r>
+    </w:p>
+    <w:p>
+      <w:pPr>
+        <w:spacing w:after="0"/>
+      </w:pPr>
+      <w:r>
+        <w:t xml:space="preserve">I have been busy by importing my data in to the </w:t>
+      </w:r>
+      <w:proofErr w:type="spellStart"/>
+      <w:r>
+        <w:t>javascript</w:t>
+      </w:r>
+      <w:proofErr w:type="spellEnd"/>
+      <w:r>
+        <w:t xml:space="preserve"> code and have linked the various sectors and years to the </w:t>
+      </w:r>
+      <w:proofErr w:type="spellStart"/>
+      <w:r>
+        <w:t>countrycodes</w:t>
+      </w:r>
+      <w:proofErr w:type="spellEnd"/>
+      <w:r>
+        <w:t xml:space="preserve"> and to my map. I also have decided to add a slider and toggle option to my map. </w:t>
       </w:r>
       <w:bookmarkStart w:id="0" w:name="_GoBack"/>
       <w:bookmarkEnd w:id="0"/>
-      <w:r>
-        <w:t xml:space="preserve"> </w:t>
-      </w:r>
-      <w:r>
-        <w:t xml:space="preserve"> from OECD and World Bank and transferring it into a JSON files. Also I collected the code to make datamaps in d3. </w:t>
-      </w:r>
     </w:p>
     <w:sectPr>
       <w:pgSz w:w="12240" w:h="15840"/>

</xml_diff>